<commit_message>
Update lai việc bên A có thể hủy hợp đồng.
</commit_message>
<xml_diff>
--- a/Mô tả hợp đồng thông minh.docx
+++ b/Mô tả hợp đồng thông minh.docx
@@ -342,7 +342,41 @@
           <w:sz w:val="28"/>
           <w:szCs w:val="28"/>
         </w:rPr>
-        <w:t xml:space="preserve">1 giờ, 2 giờ…) và không được hủy đấu giá trong thời gian đấu giá. Lúc này, vật phẩm sẽ được đăng lên mục đấu giá để cho các người chơi đấu giá. </w:t>
+        <w:t>1 giờ, 2 giờ</w:t>
+      </w:r>
+      <w:r>
+        <w:rPr>
+          <w:rFonts w:ascii="Times New Roman" w:hAnsi="Times New Roman" w:cs="Times New Roman"/>
+          <w:sz w:val="28"/>
+          <w:szCs w:val="28"/>
+        </w:rPr>
+        <w:t xml:space="preserve">…) và </w:t>
+      </w:r>
+      <w:r>
+        <w:rPr>
+          <w:rFonts w:ascii="Times New Roman" w:hAnsi="Times New Roman" w:cs="Times New Roman"/>
+          <w:sz w:val="28"/>
+          <w:szCs w:val="28"/>
+        </w:rPr>
+        <w:t xml:space="preserve">được hủy </w:t>
+      </w:r>
+      <w:r>
+        <w:rPr>
+          <w:rFonts w:ascii="Times New Roman" w:hAnsi="Times New Roman" w:cs="Times New Roman"/>
+          <w:sz w:val="28"/>
+          <w:szCs w:val="28"/>
+        </w:rPr>
+        <w:t xml:space="preserve">việc </w:t>
+      </w:r>
+      <w:bookmarkStart w:id="0" w:name="_GoBack"/>
+      <w:bookmarkEnd w:id="0"/>
+      <w:r>
+        <w:rPr>
+          <w:rFonts w:ascii="Times New Roman" w:hAnsi="Times New Roman" w:cs="Times New Roman"/>
+          <w:sz w:val="28"/>
+          <w:szCs w:val="28"/>
+        </w:rPr>
+        <w:t xml:space="preserve">đấu giá trong thời gian đấu giá. Lúc này, vật phẩm sẽ được đăng lên mục đấu giá để cho các người chơi đấu giá. </w:t>
       </w:r>
     </w:p>
     <w:p>
@@ -787,8 +821,6 @@
         </w:rPr>
         <w:t xml:space="preserve"> Smart contract sẽ trả lại vật phẩm cho A. Nếu đã có C, thì sẽ hoàn tiền lại cho C.</w:t>
       </w:r>
-      <w:bookmarkStart w:id="0" w:name="_GoBack"/>
-      <w:bookmarkEnd w:id="0"/>
     </w:p>
     <w:p>
       <w:pPr>
@@ -2019,7 +2051,39 @@
           <w:szCs w:val="25"/>
           <w:shd w:val="clear" w:color="auto" w:fill="FFFFFF"/>
         </w:rPr>
-        <w:t>⊥</w:t>
+        <w:t xml:space="preserve">⊥  </w:t>
+      </w:r>
+      <w:r>
+        <w:rPr>
+          <w:rFonts w:ascii="Cambria Math" w:hAnsi="Cambria Math" w:cs="Cambria Math"/>
+          <w:sz w:val="28"/>
+          <w:szCs w:val="28"/>
+        </w:rPr>
+        <w:t>⊗</w:t>
+      </w:r>
+      <w:r>
+        <w:rPr>
+          <w:rFonts w:ascii="Cambria Math" w:hAnsi="Cambria Math" w:cs="Cambria Math"/>
+          <w:sz w:val="28"/>
+          <w:szCs w:val="28"/>
+        </w:rPr>
+        <w:t xml:space="preserve"> item </w:t>
+      </w:r>
+      <w:r>
+        <w:rPr>
+          <w:rFonts w:ascii="Cambria Math" w:hAnsi="Cambria Math" w:cs="Cambria Math"/>
+          <w:sz w:val="28"/>
+          <w:szCs w:val="28"/>
+        </w:rPr>
+        <w:t>⊗</w:t>
+      </w:r>
+      <w:r>
+        <w:rPr>
+          <w:rFonts w:ascii="Cambria Math" w:hAnsi="Cambria Math" w:cs="Cambria Math"/>
+          <w:sz w:val="28"/>
+          <w:szCs w:val="28"/>
+        </w:rPr>
+        <w:t xml:space="preserve"> C</w:t>
       </w:r>
       <w:r>
         <w:rPr>
@@ -2030,41 +2094,35 @@
           <w:szCs w:val="25"/>
           <w:shd w:val="clear" w:color="auto" w:fill="FFFFFF"/>
         </w:rPr>
-        <w:t xml:space="preserve">  </w:t>
-      </w:r>
-      <w:r>
-        <w:rPr>
-          <w:rFonts w:ascii="Cambria Math" w:hAnsi="Cambria Math" w:cs="Cambria Math"/>
-          <w:sz w:val="28"/>
-          <w:szCs w:val="28"/>
-        </w:rPr>
-        <w:t>⊗</w:t>
-      </w:r>
-      <w:r>
-        <w:rPr>
-          <w:rFonts w:ascii="Cambria Math" w:hAnsi="Cambria Math" w:cs="Cambria Math"/>
-          <w:sz w:val="28"/>
-          <w:szCs w:val="28"/>
-        </w:rPr>
-        <w:t xml:space="preserve"> item </w:t>
-      </w:r>
-      <w:r>
-        <w:rPr>
-          <w:rFonts w:ascii="Cambria Math" w:hAnsi="Cambria Math" w:cs="Cambria Math"/>
-          <w:sz w:val="28"/>
-          <w:szCs w:val="28"/>
-        </w:rPr>
-        <w:t>⊗</w:t>
-      </w:r>
-      <w:r>
-        <w:rPr>
-          <w:rFonts w:ascii="Cambria Math" w:hAnsi="Cambria Math" w:cs="Cambria Math"/>
-          <w:sz w:val="28"/>
-          <w:szCs w:val="28"/>
-        </w:rPr>
-        <w:t xml:space="preserve"> C</w:t>
-      </w:r>
-      <w:r>
+        <w:t>⊥ ⊸ Return(item, A)</w:t>
+      </w:r>
+    </w:p>
+    <w:p>
+      <w:pPr>
+        <w:pStyle w:val="ListParagraph"/>
+        <w:numPr>
+          <w:ilvl w:val="0"/>
+          <w:numId w:val="1"/>
+        </w:numPr>
+        <w:rPr>
+          <w:rFonts w:ascii="Times New Roman" w:hAnsi="Times New Roman" w:cs="Times New Roman"/>
+          <w:sz w:val="28"/>
+          <w:szCs w:val="28"/>
+        </w:rPr>
+      </w:pPr>
+      <w:r>
+        <w:rPr>
+          <w:rFonts w:ascii="Times New Roman" w:hAnsi="Times New Roman" w:cs="Times New Roman"/>
+          <w:sz w:val="28"/>
+          <w:szCs w:val="28"/>
+        </w:rPr>
+        <w:t>Trong khi chưa hết thời gian đấu giá times, bên A có quyền hủy hợp đồng. Nếu có người đấu giá C, thì smart contract sẽ hoàn lại vật phẩm cho A, đồng thời hoàn tiền lại cho C.</w:t>
+      </w:r>
+    </w:p>
+    <w:p>
+      <w:pPr>
+        <w:ind w:left="720"/>
+        <w:jc w:val="center"/>
         <w:rPr>
           <w:rFonts w:ascii="Cambria Math" w:hAnsi="Cambria Math" w:cs="Cambria Math"/>
           <w:color w:val="1A1A1A"/>
@@ -2073,7 +2131,14 @@
           <w:szCs w:val="25"/>
           <w:shd w:val="clear" w:color="auto" w:fill="FFFFFF"/>
         </w:rPr>
-        <w:t>⊥</w:t>
+      </w:pPr>
+      <w:r>
+        <w:rPr>
+          <w:rFonts w:ascii="Times New Roman" w:hAnsi="Times New Roman" w:cs="Times New Roman"/>
+          <w:sz w:val="28"/>
+          <w:szCs w:val="28"/>
+        </w:rPr>
+        <w:t>Times</w:t>
       </w:r>
       <w:r>
         <w:rPr>
@@ -2084,7 +2149,39 @@
           <w:szCs w:val="25"/>
           <w:shd w:val="clear" w:color="auto" w:fill="FFFFFF"/>
         </w:rPr>
-        <w:t xml:space="preserve"> </w:t>
+        <w:t xml:space="preserve">⊥  </w:t>
+      </w:r>
+      <w:r>
+        <w:rPr>
+          <w:rFonts w:ascii="Cambria Math" w:hAnsi="Cambria Math" w:cs="Cambria Math"/>
+          <w:sz w:val="28"/>
+          <w:szCs w:val="28"/>
+        </w:rPr>
+        <w:t>⊗</w:t>
+      </w:r>
+      <w:r>
+        <w:rPr>
+          <w:rFonts w:ascii="Cambria Math" w:hAnsi="Cambria Math" w:cs="Cambria Math"/>
+          <w:sz w:val="28"/>
+          <w:szCs w:val="28"/>
+        </w:rPr>
+        <w:t xml:space="preserve"> item </w:t>
+      </w:r>
+      <w:r>
+        <w:rPr>
+          <w:rFonts w:ascii="Cambria Math" w:hAnsi="Cambria Math" w:cs="Cambria Math"/>
+          <w:sz w:val="28"/>
+          <w:szCs w:val="28"/>
+        </w:rPr>
+        <w:t>⊗</w:t>
+      </w:r>
+      <w:r>
+        <w:rPr>
+          <w:rFonts w:ascii="Cambria Math" w:hAnsi="Cambria Math" w:cs="Cambria Math"/>
+          <w:sz w:val="28"/>
+          <w:szCs w:val="28"/>
+        </w:rPr>
+        <w:t xml:space="preserve"> C</w:t>
       </w:r>
       <w:r>
         <w:rPr>
@@ -2095,151 +2192,7 @@
           <w:szCs w:val="25"/>
           <w:shd w:val="clear" w:color="auto" w:fill="FFFFFF"/>
         </w:rPr>
-        <w:t>⊸</w:t>
-      </w:r>
-      <w:r>
-        <w:rPr>
-          <w:rFonts w:ascii="Cambria Math" w:hAnsi="Cambria Math" w:cs="Cambria Math"/>
-          <w:color w:val="1A1A1A"/>
-          <w:spacing w:val="5"/>
-          <w:sz w:val="25"/>
-          <w:szCs w:val="25"/>
-          <w:shd w:val="clear" w:color="auto" w:fill="FFFFFF"/>
-        </w:rPr>
-        <w:t xml:space="preserve"> Return(item, A)</w:t>
-      </w:r>
-    </w:p>
-    <w:p>
-      <w:pPr>
-        <w:pStyle w:val="ListParagraph"/>
-        <w:numPr>
-          <w:ilvl w:val="0"/>
-          <w:numId w:val="1"/>
-        </w:numPr>
-        <w:rPr>
-          <w:rFonts w:ascii="Times New Roman" w:hAnsi="Times New Roman" w:cs="Times New Roman"/>
-          <w:sz w:val="28"/>
-          <w:szCs w:val="28"/>
-        </w:rPr>
-      </w:pPr>
-      <w:r>
-        <w:rPr>
-          <w:rFonts w:ascii="Times New Roman" w:hAnsi="Times New Roman" w:cs="Times New Roman"/>
-          <w:sz w:val="28"/>
-          <w:szCs w:val="28"/>
-        </w:rPr>
-        <w:t>Trong khi chưa hết thời gian đấu giá times, bên A có quyền hủy hợp đồng. Nế</w:t>
-      </w:r>
-      <w:r>
-        <w:rPr>
-          <w:rFonts w:ascii="Times New Roman" w:hAnsi="Times New Roman" w:cs="Times New Roman"/>
-          <w:sz w:val="28"/>
-          <w:szCs w:val="28"/>
-        </w:rPr>
-        <w:t xml:space="preserve">u </w:t>
-      </w:r>
-      <w:r>
-        <w:rPr>
-          <w:rFonts w:ascii="Times New Roman" w:hAnsi="Times New Roman" w:cs="Times New Roman"/>
-          <w:sz w:val="28"/>
-          <w:szCs w:val="28"/>
-        </w:rPr>
-        <w:t>có người đấu giá C, thì smart contract sẽ hoàn lại vật phẩm cho A</w:t>
-      </w:r>
-      <w:r>
-        <w:rPr>
-          <w:rFonts w:ascii="Times New Roman" w:hAnsi="Times New Roman" w:cs="Times New Roman"/>
-          <w:sz w:val="28"/>
-          <w:szCs w:val="28"/>
-        </w:rPr>
-        <w:t>, đồng thời hoàn tiền lại cho C.</w:t>
-      </w:r>
-    </w:p>
-    <w:p>
-      <w:pPr>
-        <w:ind w:left="720"/>
-        <w:jc w:val="center"/>
-        <w:rPr>
-          <w:rFonts w:ascii="Cambria Math" w:hAnsi="Cambria Math" w:cs="Cambria Math"/>
-          <w:color w:val="1A1A1A"/>
-          <w:spacing w:val="5"/>
-          <w:sz w:val="25"/>
-          <w:szCs w:val="25"/>
-          <w:shd w:val="clear" w:color="auto" w:fill="FFFFFF"/>
-        </w:rPr>
-      </w:pPr>
-      <w:r>
-        <w:rPr>
-          <w:rFonts w:ascii="Times New Roman" w:hAnsi="Times New Roman" w:cs="Times New Roman"/>
-          <w:sz w:val="28"/>
-          <w:szCs w:val="28"/>
-        </w:rPr>
-        <w:t>Times</w:t>
-      </w:r>
-      <w:r>
-        <w:rPr>
-          <w:rFonts w:ascii="Cambria Math" w:hAnsi="Cambria Math" w:cs="Cambria Math"/>
-          <w:color w:val="1A1A1A"/>
-          <w:spacing w:val="5"/>
-          <w:sz w:val="25"/>
-          <w:szCs w:val="25"/>
-          <w:shd w:val="clear" w:color="auto" w:fill="FFFFFF"/>
-        </w:rPr>
-        <w:t xml:space="preserve">⊥  </w:t>
-      </w:r>
-      <w:r>
-        <w:rPr>
-          <w:rFonts w:ascii="Cambria Math" w:hAnsi="Cambria Math" w:cs="Cambria Math"/>
-          <w:sz w:val="28"/>
-          <w:szCs w:val="28"/>
-        </w:rPr>
-        <w:t>⊗</w:t>
-      </w:r>
-      <w:r>
-        <w:rPr>
-          <w:rFonts w:ascii="Cambria Math" w:hAnsi="Cambria Math" w:cs="Cambria Math"/>
-          <w:sz w:val="28"/>
-          <w:szCs w:val="28"/>
-        </w:rPr>
-        <w:t xml:space="preserve"> item </w:t>
-      </w:r>
-      <w:r>
-        <w:rPr>
-          <w:rFonts w:ascii="Cambria Math" w:hAnsi="Cambria Math" w:cs="Cambria Math"/>
-          <w:sz w:val="28"/>
-          <w:szCs w:val="28"/>
-        </w:rPr>
-        <w:t>⊗</w:t>
-      </w:r>
-      <w:r>
-        <w:rPr>
-          <w:rFonts w:ascii="Cambria Math" w:hAnsi="Cambria Math" w:cs="Cambria Math"/>
-          <w:sz w:val="28"/>
-          <w:szCs w:val="28"/>
-        </w:rPr>
-        <w:t xml:space="preserve"> C</w:t>
-      </w:r>
-      <w:r>
-        <w:rPr>
-          <w:rFonts w:ascii="Cambria Math" w:hAnsi="Cambria Math" w:cs="Cambria Math"/>
-          <w:color w:val="1A1A1A"/>
-          <w:spacing w:val="5"/>
-          <w:sz w:val="25"/>
-          <w:szCs w:val="25"/>
-          <w:shd w:val="clear" w:color="auto" w:fill="FFFFFF"/>
-        </w:rPr>
-        <w:t xml:space="preserve"> ⊸</w:t>
-      </w:r>
-      <w:r>
-        <w:rPr>
-          <w:rFonts w:ascii="Cambria Math" w:hAnsi="Cambria Math" w:cs="Cambria Math"/>
-          <w:color w:val="1A1A1A"/>
-          <w:spacing w:val="5"/>
-          <w:sz w:val="25"/>
-          <w:szCs w:val="25"/>
-          <w:shd w:val="clear" w:color="auto" w:fill="FFFFFF"/>
-        </w:rPr>
-        <w:t xml:space="preserve"> Return(item, A) </w:t>
+        <w:t xml:space="preserve"> ⊸ Return(item, A) </w:t>
       </w:r>
       <w:r>
         <w:rPr>

</xml_diff>